<commit_message>
Add Ordner für Recherche und Ergänzung in files nach Open space
</commit_message>
<xml_diff>
--- a/Zielhierachie - v2.docx
+++ b/Zielhierachie - v2.docx
@@ -34,10 +34,281 @@
           <w:sz w:val="36"/>
           <w:szCs w:val="36"/>
         </w:rPr>
+        <w:t xml:space="preserve"> Ziele</w:t>
+      </w:r>
+    </w:p>
+    <w:p>
+      <w:pPr>
+        <w:numPr>
+          <w:ilvl w:val="0"/>
+          <w:numId w:val="1"/>
+        </w:numPr>
+        <w:spacing w:before="100" w:beforeAutospacing="1" w:after="100" w:afterAutospacing="1" w:line="240" w:lineRule="auto"/>
+        <w:rPr>
+          <w:rFonts w:ascii="Times New Roman" w:eastAsia="Times New Roman" w:hAnsi="Times New Roman" w:cs="Times New Roman"/>
+          <w:sz w:val="24"/>
+          <w:szCs w:val="24"/>
+          <w:lang w:val="de-DE"/>
+        </w:rPr>
+      </w:pPr>
+      <w:r>
+        <w:rPr>
+          <w:rFonts w:ascii="Times New Roman" w:eastAsia="Times New Roman" w:hAnsi="Times New Roman" w:cs="Times New Roman"/>
+          <w:sz w:val="24"/>
+          <w:szCs w:val="24"/>
+          <w:lang w:val="de-DE"/>
+        </w:rPr>
+        <w:t xml:space="preserve">Es muss </w:t>
+      </w:r>
+      <w:proofErr w:type="gramStart"/>
+      <w:r>
+        <w:rPr>
+          <w:rFonts w:ascii="Times New Roman" w:eastAsia="Times New Roman" w:hAnsi="Times New Roman" w:cs="Times New Roman"/>
+          <w:sz w:val="24"/>
+          <w:szCs w:val="24"/>
+          <w:lang w:val="de-DE"/>
+        </w:rPr>
+        <w:t>ein Community</w:t>
+      </w:r>
+      <w:proofErr w:type="gramEnd"/>
+      <w:r>
+        <w:rPr>
+          <w:rFonts w:ascii="Times New Roman" w:eastAsia="Times New Roman" w:hAnsi="Times New Roman" w:cs="Times New Roman"/>
+          <w:sz w:val="24"/>
+          <w:szCs w:val="24"/>
+          <w:lang w:val="de-DE"/>
+        </w:rPr>
+        <w:t xml:space="preserve"> getriebe</w:t>
+      </w:r>
+      <w:r>
+        <w:rPr>
+          <w:rFonts w:ascii="Times New Roman" w:eastAsia="Times New Roman" w:hAnsi="Times New Roman" w:cs="Times New Roman"/>
+          <w:sz w:val="24"/>
+          <w:szCs w:val="24"/>
+          <w:lang w:val="de-DE"/>
+        </w:rPr>
+        <w:t>nes, digitales Archiv entstehen.</w:t>
+      </w:r>
+    </w:p>
+    <w:p>
+      <w:pPr>
+        <w:numPr>
+          <w:ilvl w:val="0"/>
+          <w:numId w:val="1"/>
+        </w:numPr>
+        <w:spacing w:before="100" w:beforeAutospacing="1" w:after="100" w:afterAutospacing="1" w:line="240" w:lineRule="auto"/>
+        <w:rPr>
+          <w:rFonts w:ascii="Times New Roman" w:eastAsia="Times New Roman" w:hAnsi="Times New Roman" w:cs="Times New Roman"/>
+          <w:color w:val="70AD47" w:themeColor="accent6"/>
+          <w:sz w:val="24"/>
+          <w:szCs w:val="24"/>
+          <w:lang w:val="de-DE"/>
+        </w:rPr>
+      </w:pPr>
+      <w:r>
+        <w:rPr>
+          <w:rFonts w:ascii="Times New Roman" w:eastAsia="Times New Roman" w:hAnsi="Times New Roman" w:cs="Times New Roman"/>
+          <w:color w:val="70AD47" w:themeColor="accent6"/>
+          <w:sz w:val="24"/>
+          <w:szCs w:val="24"/>
+          <w:lang w:val="de-DE"/>
+        </w:rPr>
+        <w:t xml:space="preserve">Es muss möglich sein sich ein Bild von einer Mittelstadt (20.000-100.000 Einwohner, </w:t>
+      </w:r>
+      <w:proofErr w:type="spellStart"/>
+      <w:r>
+        <w:rPr>
+          <w:rFonts w:ascii="Times New Roman" w:eastAsia="Times New Roman" w:hAnsi="Times New Roman" w:cs="Times New Roman"/>
+          <w:color w:val="70AD47" w:themeColor="accent6"/>
+          <w:sz w:val="24"/>
+          <w:szCs w:val="24"/>
+          <w:lang w:val="de-DE"/>
+        </w:rPr>
+        <w:t>bsp.</w:t>
+      </w:r>
+      <w:proofErr w:type="spellEnd"/>
+      <w:r>
+        <w:rPr>
+          <w:rFonts w:ascii="Times New Roman" w:eastAsia="Times New Roman" w:hAnsi="Times New Roman" w:cs="Times New Roman"/>
+          <w:color w:val="70AD47" w:themeColor="accent6"/>
+          <w:sz w:val="24"/>
+          <w:szCs w:val="24"/>
+          <w:lang w:val="de-DE"/>
+        </w:rPr>
         <w:t xml:space="preserve"> </w:t>
       </w:r>
-      <w:proofErr w:type="spellStart"/>
-      <w:r>
+      <w:r>
+        <w:rPr>
+          <w:rFonts w:ascii="Times New Roman" w:eastAsia="Times New Roman" w:hAnsi="Times New Roman" w:cs="Times New Roman"/>
+          <w:sz w:val="24"/>
+          <w:szCs w:val="24"/>
+          <w:lang w:val="de-DE"/>
+        </w:rPr>
+        <w:t>Gummersbach</w:t>
+      </w:r>
+      <w:r>
+        <w:rPr>
+          <w:rFonts w:ascii="Times New Roman" w:eastAsia="Times New Roman" w:hAnsi="Times New Roman" w:cs="Times New Roman"/>
+          <w:color w:val="70AD47" w:themeColor="accent6"/>
+          <w:sz w:val="24"/>
+          <w:szCs w:val="24"/>
+          <w:lang w:val="de-DE"/>
+        </w:rPr>
+        <w:t>) zu bestimmten Zeitperioden zu machen.</w:t>
+      </w:r>
+    </w:p>
+    <w:p>
+      <w:pPr>
+        <w:numPr>
+          <w:ilvl w:val="0"/>
+          <w:numId w:val="1"/>
+        </w:numPr>
+        <w:spacing w:before="100" w:beforeAutospacing="1" w:after="100" w:afterAutospacing="1" w:line="240" w:lineRule="auto"/>
+        <w:rPr>
+          <w:rFonts w:ascii="Times New Roman" w:eastAsia="Times New Roman" w:hAnsi="Times New Roman" w:cs="Times New Roman"/>
+          <w:sz w:val="24"/>
+          <w:szCs w:val="24"/>
+          <w:lang w:val="de-DE"/>
+        </w:rPr>
+      </w:pPr>
+      <w:r>
+        <w:rPr>
+          <w:rFonts w:ascii="Times New Roman" w:eastAsia="Times New Roman" w:hAnsi="Times New Roman" w:cs="Times New Roman"/>
+          <w:sz w:val="24"/>
+          <w:szCs w:val="24"/>
+          <w:lang w:val="de-DE"/>
+        </w:rPr>
+        <w:t>Das System soll in beliebigen Mittelstädten einsetzbar sein.</w:t>
+      </w:r>
+    </w:p>
+    <w:p>
+      <w:pPr>
+        <w:spacing w:before="100" w:beforeAutospacing="1" w:after="100" w:afterAutospacing="1" w:line="240" w:lineRule="auto"/>
+        <w:rPr>
+          <w:rFonts w:ascii="Times New Roman" w:eastAsia="Times New Roman" w:hAnsi="Times New Roman" w:cs="Times New Roman"/>
+          <w:sz w:val="24"/>
+          <w:szCs w:val="24"/>
+          <w:lang w:val="de-DE"/>
+        </w:rPr>
+      </w:pPr>
+    </w:p>
+    <w:p>
+      <w:pPr>
+        <w:pStyle w:val="Listenabsatz"/>
+        <w:numPr>
+          <w:ilvl w:val="0"/>
+          <w:numId w:val="4"/>
+        </w:numPr>
+        <w:spacing w:before="100" w:beforeAutospacing="1" w:after="100" w:afterAutospacing="1" w:line="240" w:lineRule="auto"/>
+        <w:rPr>
+          <w:rFonts w:ascii="Times New Roman" w:eastAsia="Times New Roman" w:hAnsi="Times New Roman" w:cs="Times New Roman"/>
+          <w:color w:val="FF0000"/>
+          <w:sz w:val="24"/>
+          <w:szCs w:val="24"/>
+          <w:lang w:val="de-DE"/>
+        </w:rPr>
+      </w:pPr>
+      <w:r>
+        <w:rPr>
+          <w:rFonts w:ascii="Times New Roman" w:eastAsia="Times New Roman" w:hAnsi="Times New Roman" w:cs="Times New Roman"/>
+          <w:color w:val="FF0000"/>
+          <w:sz w:val="24"/>
+          <w:szCs w:val="24"/>
+          <w:lang w:val="de-DE"/>
+        </w:rPr>
+        <w:t>Es muss eine Community von Menschen mit historischen Artefakten entstehen.</w:t>
+      </w:r>
+    </w:p>
+    <w:p>
+      <w:pPr>
+        <w:pStyle w:val="Listenabsatz"/>
+        <w:numPr>
+          <w:ilvl w:val="0"/>
+          <w:numId w:val="4"/>
+        </w:numPr>
+        <w:spacing w:before="100" w:beforeAutospacing="1" w:after="100" w:afterAutospacing="1" w:line="240" w:lineRule="auto"/>
+        <w:rPr>
+          <w:rFonts w:ascii="Times New Roman" w:eastAsia="Times New Roman" w:hAnsi="Times New Roman" w:cs="Times New Roman"/>
+          <w:color w:val="FF0000"/>
+          <w:sz w:val="24"/>
+          <w:szCs w:val="24"/>
+          <w:lang w:val="de-DE"/>
+        </w:rPr>
+      </w:pPr>
+      <w:r>
+        <w:rPr>
+          <w:rFonts w:ascii="Times New Roman" w:eastAsia="Times New Roman" w:hAnsi="Times New Roman" w:cs="Times New Roman"/>
+          <w:color w:val="FF0000"/>
+          <w:sz w:val="24"/>
+          <w:szCs w:val="24"/>
+          <w:lang w:val="de-DE"/>
+        </w:rPr>
+        <w:t xml:space="preserve">Es muss der Uploade von User Content </w:t>
+      </w:r>
+      <w:r>
+        <w:rPr>
+          <w:rFonts w:ascii="Times New Roman" w:eastAsia="Times New Roman" w:hAnsi="Times New Roman" w:cs="Times New Roman"/>
+          <w:color w:val="FF0000"/>
+          <w:sz w:val="24"/>
+          <w:szCs w:val="24"/>
+          <w:lang w:val="de-DE"/>
+        </w:rPr>
+        <w:t xml:space="preserve">wissenschaftlich </w:t>
+      </w:r>
+      <w:r>
+        <w:rPr>
+          <w:rFonts w:ascii="Times New Roman" w:eastAsia="Times New Roman" w:hAnsi="Times New Roman" w:cs="Times New Roman"/>
+          <w:color w:val="FF0000"/>
+          <w:sz w:val="24"/>
+          <w:szCs w:val="24"/>
+          <w:lang w:val="de-DE"/>
+        </w:rPr>
+        <w:t>verifiziert werden.</w:t>
+      </w:r>
+    </w:p>
+    <w:p>
+      <w:pPr>
+        <w:pStyle w:val="Listenabsatz"/>
+        <w:numPr>
+          <w:ilvl w:val="0"/>
+          <w:numId w:val="4"/>
+        </w:numPr>
+        <w:spacing w:before="100" w:beforeAutospacing="1" w:after="100" w:afterAutospacing="1" w:line="240" w:lineRule="auto"/>
+        <w:rPr>
+          <w:rFonts w:ascii="Times New Roman" w:eastAsia="Times New Roman" w:hAnsi="Times New Roman" w:cs="Times New Roman"/>
+          <w:color w:val="70AD47" w:themeColor="accent6"/>
+          <w:sz w:val="24"/>
+          <w:szCs w:val="24"/>
+          <w:lang w:val="de-DE"/>
+        </w:rPr>
+      </w:pPr>
+      <w:r>
+        <w:rPr>
+          <w:rFonts w:ascii="Times New Roman" w:eastAsia="Times New Roman" w:hAnsi="Times New Roman" w:cs="Times New Roman"/>
+          <w:color w:val="70AD47" w:themeColor="accent6"/>
+          <w:sz w:val="24"/>
+          <w:szCs w:val="24"/>
+          <w:lang w:val="de-DE"/>
+        </w:rPr>
+        <w:t>Es müssen die digitalen historischen Artefakte für wissenschaftlich Interessierte/ Ahnenforscher? Und Bewohner passend dargestellt werden.</w:t>
+      </w:r>
+    </w:p>
+    <w:p>
+      <w:pPr>
+        <w:spacing w:before="100" w:beforeAutospacing="1" w:after="100" w:afterAutospacing="1" w:line="240" w:lineRule="auto"/>
+        <w:rPr>
+          <w:rFonts w:ascii="Times New Roman" w:eastAsia="Times New Roman" w:hAnsi="Times New Roman" w:cs="Times New Roman"/>
+          <w:color w:val="FF0000"/>
+          <w:sz w:val="24"/>
+          <w:szCs w:val="24"/>
+          <w:lang w:val="de-DE"/>
+        </w:rPr>
+      </w:pPr>
+    </w:p>
+    <w:p>
+      <w:pPr>
+        <w:spacing w:before="100" w:beforeAutospacing="1" w:after="100" w:afterAutospacing="1" w:line="240" w:lineRule="auto"/>
+        <w:outlineLvl w:val="1"/>
         <w:rPr>
           <w:rFonts w:ascii="Times New Roman" w:eastAsia="Times New Roman" w:hAnsi="Times New Roman" w:cs="Times New Roman"/>
           <w:b/>
@@ -45,282 +316,9 @@
           <w:sz w:val="36"/>
           <w:szCs w:val="36"/>
         </w:rPr>
-        <w:t>Ziele</w:t>
-      </w:r>
-      <w:proofErr w:type="spellEnd"/>
-    </w:p>
-    <w:p>
-      <w:pPr>
-        <w:numPr>
-          <w:ilvl w:val="0"/>
-          <w:numId w:val="1"/>
-        </w:numPr>
-        <w:spacing w:before="100" w:beforeAutospacing="1" w:after="100" w:afterAutospacing="1" w:line="240" w:lineRule="auto"/>
-        <w:rPr>
-          <w:rFonts w:ascii="Times New Roman" w:eastAsia="Times New Roman" w:hAnsi="Times New Roman" w:cs="Times New Roman"/>
-          <w:sz w:val="24"/>
-          <w:szCs w:val="24"/>
-          <w:lang w:val="de-DE"/>
-        </w:rPr>
-      </w:pPr>
-      <w:r>
-        <w:rPr>
-          <w:rFonts w:ascii="Times New Roman" w:eastAsia="Times New Roman" w:hAnsi="Times New Roman" w:cs="Times New Roman"/>
-          <w:sz w:val="24"/>
-          <w:szCs w:val="24"/>
-          <w:lang w:val="de-DE"/>
-        </w:rPr>
-        <w:t xml:space="preserve">Es muss </w:t>
-      </w:r>
-      <w:proofErr w:type="gramStart"/>
-      <w:r>
-        <w:rPr>
-          <w:rFonts w:ascii="Times New Roman" w:eastAsia="Times New Roman" w:hAnsi="Times New Roman" w:cs="Times New Roman"/>
-          <w:sz w:val="24"/>
-          <w:szCs w:val="24"/>
-          <w:lang w:val="de-DE"/>
-        </w:rPr>
-        <w:t>ein Community</w:t>
-      </w:r>
-      <w:proofErr w:type="gramEnd"/>
-      <w:r>
-        <w:rPr>
-          <w:rFonts w:ascii="Times New Roman" w:eastAsia="Times New Roman" w:hAnsi="Times New Roman" w:cs="Times New Roman"/>
-          <w:sz w:val="24"/>
-          <w:szCs w:val="24"/>
-          <w:lang w:val="de-DE"/>
-        </w:rPr>
-        <w:t xml:space="preserve"> getriebe</w:t>
-      </w:r>
-      <w:r>
-        <w:rPr>
-          <w:rFonts w:ascii="Times New Roman" w:eastAsia="Times New Roman" w:hAnsi="Times New Roman" w:cs="Times New Roman"/>
-          <w:sz w:val="24"/>
-          <w:szCs w:val="24"/>
-          <w:lang w:val="de-DE"/>
-        </w:rPr>
-        <w:t>nes, digitales Archiv entstehen.</w:t>
-      </w:r>
-    </w:p>
-    <w:p>
-      <w:pPr>
-        <w:numPr>
-          <w:ilvl w:val="0"/>
-          <w:numId w:val="1"/>
-        </w:numPr>
-        <w:spacing w:before="100" w:beforeAutospacing="1" w:after="100" w:afterAutospacing="1" w:line="240" w:lineRule="auto"/>
-        <w:rPr>
-          <w:rFonts w:ascii="Times New Roman" w:eastAsia="Times New Roman" w:hAnsi="Times New Roman" w:cs="Times New Roman"/>
-          <w:color w:val="70AD47" w:themeColor="accent6"/>
-          <w:sz w:val="24"/>
-          <w:szCs w:val="24"/>
-          <w:lang w:val="de-DE"/>
-        </w:rPr>
-      </w:pPr>
-      <w:r>
-        <w:rPr>
-          <w:rFonts w:ascii="Times New Roman" w:eastAsia="Times New Roman" w:hAnsi="Times New Roman" w:cs="Times New Roman"/>
-          <w:color w:val="70AD47" w:themeColor="accent6"/>
-          <w:sz w:val="24"/>
-          <w:szCs w:val="24"/>
-          <w:lang w:val="de-DE"/>
-        </w:rPr>
-        <w:t xml:space="preserve">Es muss möglich sein sich ein Bild von einer Mittelstadt (20.000-100.000 Einwohner, </w:t>
-      </w:r>
+      </w:pPr>
       <w:proofErr w:type="spellStart"/>
       <w:r>
-        <w:rPr>
-          <w:rFonts w:ascii="Times New Roman" w:eastAsia="Times New Roman" w:hAnsi="Times New Roman" w:cs="Times New Roman"/>
-          <w:color w:val="70AD47" w:themeColor="accent6"/>
-          <w:sz w:val="24"/>
-          <w:szCs w:val="24"/>
-          <w:lang w:val="de-DE"/>
-        </w:rPr>
-        <w:t>bsp.</w:t>
-      </w:r>
-      <w:proofErr w:type="spellEnd"/>
-      <w:r>
-        <w:rPr>
-          <w:rFonts w:ascii="Times New Roman" w:eastAsia="Times New Roman" w:hAnsi="Times New Roman" w:cs="Times New Roman"/>
-          <w:color w:val="70AD47" w:themeColor="accent6"/>
-          <w:sz w:val="24"/>
-          <w:szCs w:val="24"/>
-          <w:lang w:val="de-DE"/>
-        </w:rPr>
-        <w:t xml:space="preserve"> </w:t>
-      </w:r>
-      <w:r>
-        <w:rPr>
-          <w:rFonts w:ascii="Times New Roman" w:eastAsia="Times New Roman" w:hAnsi="Times New Roman" w:cs="Times New Roman"/>
-          <w:sz w:val="24"/>
-          <w:szCs w:val="24"/>
-          <w:lang w:val="de-DE"/>
-        </w:rPr>
-        <w:t>Gummersbach</w:t>
-      </w:r>
-      <w:r>
-        <w:rPr>
-          <w:rFonts w:ascii="Times New Roman" w:eastAsia="Times New Roman" w:hAnsi="Times New Roman" w:cs="Times New Roman"/>
-          <w:color w:val="70AD47" w:themeColor="accent6"/>
-          <w:sz w:val="24"/>
-          <w:szCs w:val="24"/>
-          <w:lang w:val="de-DE"/>
-        </w:rPr>
-        <w:t>) zu bestimmten Zeitperioden zu machen.</w:t>
-      </w:r>
-    </w:p>
-    <w:p>
-      <w:pPr>
-        <w:numPr>
-          <w:ilvl w:val="0"/>
-          <w:numId w:val="1"/>
-        </w:numPr>
-        <w:spacing w:before="100" w:beforeAutospacing="1" w:after="100" w:afterAutospacing="1" w:line="240" w:lineRule="auto"/>
-        <w:rPr>
-          <w:rFonts w:ascii="Times New Roman" w:eastAsia="Times New Roman" w:hAnsi="Times New Roman" w:cs="Times New Roman"/>
-          <w:sz w:val="24"/>
-          <w:szCs w:val="24"/>
-          <w:lang w:val="de-DE"/>
-        </w:rPr>
-      </w:pPr>
-      <w:r>
-        <w:rPr>
-          <w:rFonts w:ascii="Times New Roman" w:eastAsia="Times New Roman" w:hAnsi="Times New Roman" w:cs="Times New Roman"/>
-          <w:sz w:val="24"/>
-          <w:szCs w:val="24"/>
-          <w:lang w:val="de-DE"/>
-        </w:rPr>
-        <w:t>Das System soll in beliebigen Mittelstädten einsetzbar sein.</w:t>
-      </w:r>
-    </w:p>
-    <w:p>
-      <w:pPr>
-        <w:spacing w:before="100" w:beforeAutospacing="1" w:after="100" w:afterAutospacing="1" w:line="240" w:lineRule="auto"/>
-        <w:rPr>
-          <w:rFonts w:ascii="Times New Roman" w:eastAsia="Times New Roman" w:hAnsi="Times New Roman" w:cs="Times New Roman"/>
-          <w:sz w:val="24"/>
-          <w:szCs w:val="24"/>
-          <w:lang w:val="de-DE"/>
-        </w:rPr>
-      </w:pPr>
-    </w:p>
-    <w:p>
-      <w:pPr>
-        <w:pStyle w:val="Listenabsatz"/>
-        <w:numPr>
-          <w:ilvl w:val="0"/>
-          <w:numId w:val="4"/>
-        </w:numPr>
-        <w:spacing w:before="100" w:beforeAutospacing="1" w:after="100" w:afterAutospacing="1" w:line="240" w:lineRule="auto"/>
-        <w:rPr>
-          <w:rFonts w:ascii="Times New Roman" w:eastAsia="Times New Roman" w:hAnsi="Times New Roman" w:cs="Times New Roman"/>
-          <w:color w:val="FF0000"/>
-          <w:sz w:val="24"/>
-          <w:szCs w:val="24"/>
-          <w:lang w:val="de-DE"/>
-        </w:rPr>
-      </w:pPr>
-      <w:r>
-        <w:rPr>
-          <w:rFonts w:ascii="Times New Roman" w:eastAsia="Times New Roman" w:hAnsi="Times New Roman" w:cs="Times New Roman"/>
-          <w:color w:val="FF0000"/>
-          <w:sz w:val="24"/>
-          <w:szCs w:val="24"/>
-          <w:lang w:val="de-DE"/>
-        </w:rPr>
-        <w:t>Es muss eine Community von Menschen mit historischen Artefakten entstehen.</w:t>
-      </w:r>
-    </w:p>
-    <w:p>
-      <w:pPr>
-        <w:pStyle w:val="Listenabsatz"/>
-        <w:numPr>
-          <w:ilvl w:val="0"/>
-          <w:numId w:val="4"/>
-        </w:numPr>
-        <w:spacing w:before="100" w:beforeAutospacing="1" w:after="100" w:afterAutospacing="1" w:line="240" w:lineRule="auto"/>
-        <w:rPr>
-          <w:rFonts w:ascii="Times New Roman" w:eastAsia="Times New Roman" w:hAnsi="Times New Roman" w:cs="Times New Roman"/>
-          <w:color w:val="FF0000"/>
-          <w:sz w:val="24"/>
-          <w:szCs w:val="24"/>
-          <w:lang w:val="de-DE"/>
-        </w:rPr>
-      </w:pPr>
-      <w:r>
-        <w:rPr>
-          <w:rFonts w:ascii="Times New Roman" w:eastAsia="Times New Roman" w:hAnsi="Times New Roman" w:cs="Times New Roman"/>
-          <w:color w:val="FF0000"/>
-          <w:sz w:val="24"/>
-          <w:szCs w:val="24"/>
-          <w:lang w:val="de-DE"/>
-        </w:rPr>
-        <w:t xml:space="preserve">Es muss der Uploade von User Content </w:t>
-      </w:r>
-      <w:r>
-        <w:rPr>
-          <w:rFonts w:ascii="Times New Roman" w:eastAsia="Times New Roman" w:hAnsi="Times New Roman" w:cs="Times New Roman"/>
-          <w:color w:val="FF0000"/>
-          <w:sz w:val="24"/>
-          <w:szCs w:val="24"/>
-          <w:lang w:val="de-DE"/>
-        </w:rPr>
-        <w:t xml:space="preserve">wissenschaftlich </w:t>
-      </w:r>
-      <w:r>
-        <w:rPr>
-          <w:rFonts w:ascii="Times New Roman" w:eastAsia="Times New Roman" w:hAnsi="Times New Roman" w:cs="Times New Roman"/>
-          <w:color w:val="FF0000"/>
-          <w:sz w:val="24"/>
-          <w:szCs w:val="24"/>
-          <w:lang w:val="de-DE"/>
-        </w:rPr>
-        <w:t>verifiziert werden.</w:t>
-      </w:r>
-    </w:p>
-    <w:p>
-      <w:pPr>
-        <w:pStyle w:val="Listenabsatz"/>
-        <w:numPr>
-          <w:ilvl w:val="0"/>
-          <w:numId w:val="4"/>
-        </w:numPr>
-        <w:spacing w:before="100" w:beforeAutospacing="1" w:after="100" w:afterAutospacing="1" w:line="240" w:lineRule="auto"/>
-        <w:rPr>
-          <w:rFonts w:ascii="Times New Roman" w:eastAsia="Times New Roman" w:hAnsi="Times New Roman" w:cs="Times New Roman"/>
-          <w:color w:val="70AD47" w:themeColor="accent6"/>
-          <w:sz w:val="24"/>
-          <w:szCs w:val="24"/>
-          <w:lang w:val="de-DE"/>
-        </w:rPr>
-      </w:pPr>
-      <w:r>
-        <w:rPr>
-          <w:rFonts w:ascii="Times New Roman" w:eastAsia="Times New Roman" w:hAnsi="Times New Roman" w:cs="Times New Roman"/>
-          <w:color w:val="70AD47" w:themeColor="accent6"/>
-          <w:sz w:val="24"/>
-          <w:szCs w:val="24"/>
-          <w:lang w:val="de-DE"/>
-        </w:rPr>
-        <w:t>Es müssen die digitalen historischen Artefakte für wissenschaftlich Interessierte/ Ahnenforscher? Und Bewohner passend dargestellt werden.</w:t>
-      </w:r>
-    </w:p>
-    <w:p>
-      <w:pPr>
-        <w:spacing w:before="100" w:beforeAutospacing="1" w:after="100" w:afterAutospacing="1" w:line="240" w:lineRule="auto"/>
-        <w:rPr>
-          <w:rFonts w:ascii="Times New Roman" w:eastAsia="Times New Roman" w:hAnsi="Times New Roman" w:cs="Times New Roman"/>
-          <w:color w:val="FF0000"/>
-          <w:sz w:val="24"/>
-          <w:szCs w:val="24"/>
-          <w:lang w:val="de-DE"/>
-        </w:rPr>
-      </w:pPr>
-    </w:p>
-    <w:p>
-      <w:pPr>
-        <w:spacing w:before="100" w:beforeAutospacing="1" w:after="100" w:afterAutospacing="1" w:line="240" w:lineRule="auto"/>
-        <w:outlineLvl w:val="1"/>
         <w:rPr>
           <w:rFonts w:ascii="Times New Roman" w:eastAsia="Times New Roman" w:hAnsi="Times New Roman" w:cs="Times New Roman"/>
           <w:b/>
@@ -328,8 +326,9 @@
           <w:sz w:val="36"/>
           <w:szCs w:val="36"/>
         </w:rPr>
-      </w:pPr>
-      <w:proofErr w:type="spellStart"/>
+        <w:t>Taktische</w:t>
+      </w:r>
+      <w:proofErr w:type="spellEnd"/>
       <w:r>
         <w:rPr>
           <w:rFonts w:ascii="Times New Roman" w:eastAsia="Times New Roman" w:hAnsi="Times New Roman" w:cs="Times New Roman"/>
@@ -338,31 +337,8 @@
           <w:sz w:val="36"/>
           <w:szCs w:val="36"/>
         </w:rPr>
-        <w:t>Taktische</w:t>
-      </w:r>
-      <w:proofErr w:type="spellEnd"/>
-      <w:r>
-        <w:rPr>
-          <w:rFonts w:ascii="Times New Roman" w:eastAsia="Times New Roman" w:hAnsi="Times New Roman" w:cs="Times New Roman"/>
-          <w:b/>
-          <w:bCs/>
-          <w:sz w:val="36"/>
-          <w:szCs w:val="36"/>
-        </w:rPr>
-        <w:t xml:space="preserve"> </w:t>
-      </w:r>
-      <w:proofErr w:type="spellStart"/>
-      <w:r>
-        <w:rPr>
-          <w:rFonts w:ascii="Times New Roman" w:eastAsia="Times New Roman" w:hAnsi="Times New Roman" w:cs="Times New Roman"/>
-          <w:b/>
-          <w:bCs/>
-          <w:sz w:val="36"/>
-          <w:szCs w:val="36"/>
-        </w:rPr>
-        <w:t>Ziele</w:t>
-      </w:r>
-      <w:proofErr w:type="spellEnd"/>
+        <w:t xml:space="preserve"> Ziele</w:t>
+      </w:r>
     </w:p>
     <w:p>
       <w:pPr>
@@ -596,6 +572,16 @@
           <w:lang w:val="de-DE"/>
         </w:rPr>
         <w:t>Es müssen erste User für eine Community gefunden werden.</w:t>
+      </w:r>
+      <w:r>
+        <w:rPr>
+          <w:rFonts w:ascii="Times New Roman" w:eastAsia="Times New Roman" w:hAnsi="Times New Roman" w:cs="Times New Roman"/>
+          <w:color w:val="FF0000"/>
+          <w:sz w:val="24"/>
+          <w:szCs w:val="24"/>
+          <w:lang w:val="de-DE"/>
+        </w:rPr>
+        <w:t xml:space="preserve"> (Bildung)</w:t>
       </w:r>
     </w:p>
     <w:p>

</xml_diff>